<commit_message>
add file, modify cur_point's length
</commit_message>
<xml_diff>
--- a/媒合.docx
+++ b/媒合.docx
@@ -86,21 +86,12 @@
         </w:rPr>
         <w:t xml:space="preserve">: </w:t>
       </w:r>
-      <w:proofErr w:type="gramStart"/>
-      <w:r>
-        <w:rPr>
-          <w:rFonts w:ascii="Times New Roman" w:eastAsia="標楷體" w:hAnsi="Times New Roman" w:cs="Times New Roman"/>
-          <w:color w:val="0070C0"/>
-        </w:rPr>
-        <w:t>詩豪的</w:t>
-      </w:r>
-      <w:proofErr w:type="gramEnd"/>
-      <w:r>
-        <w:rPr>
-          <w:rFonts w:ascii="Times New Roman" w:eastAsia="標楷體" w:hAnsi="Times New Roman" w:cs="Times New Roman"/>
-          <w:color w:val="0070C0"/>
-        </w:rPr>
-        <w:t>路徑比對有考慮到車子在人前面嗎</w:t>
+      <w:r>
+        <w:rPr>
+          <w:rFonts w:ascii="Times New Roman" w:eastAsia="標楷體" w:hAnsi="Times New Roman" w:cs="Times New Roman"/>
+          <w:color w:val="0070C0"/>
+        </w:rPr>
+        <w:t>詩豪的路徑比對有考慮到車子在人前面嗎</w:t>
       </w:r>
       <w:r>
         <w:rPr>
@@ -213,56 +204,17 @@
           <w:rFonts w:ascii="Times New Roman" w:eastAsia="標楷體" w:hAnsi="Times New Roman" w:cs="Times New Roman"/>
         </w:rPr>
       </w:pPr>
-      <w:proofErr w:type="gramStart"/>
-      <w:r>
-        <w:rPr>
-          <w:rFonts w:ascii="Times New Roman" w:eastAsia="標楷體" w:hAnsi="Times New Roman" w:cs="Times New Roman"/>
-        </w:rPr>
-        <w:t>依共乘</w:t>
-      </w:r>
-      <w:proofErr w:type="gramEnd"/>
-      <w:r>
-        <w:rPr>
-          <w:rFonts w:ascii="Times New Roman" w:eastAsia="標楷體" w:hAnsi="Times New Roman" w:cs="Times New Roman"/>
-        </w:rPr>
-        <w:t>路徑比例排序，將訊息給乘客</w:t>
-      </w:r>
-    </w:p>
-    <w:p>
-      <w:pPr>
-        <w:rPr>
-          <w:rFonts w:ascii="Times New Roman" w:eastAsia="標楷體" w:hAnsi="Times New Roman" w:cs="Times New Roman"/>
-        </w:rPr>
-      </w:pPr>
-      <w:r>
-        <w:rPr>
-          <w:rFonts w:ascii="Times New Roman" w:eastAsia="標楷體" w:hAnsi="Times New Roman" w:cs="Times New Roman"/>
-        </w:rPr>
-        <w:t>(</w:t>
-      </w:r>
-      <w:r>
-        <w:rPr>
-          <w:rFonts w:ascii="Times New Roman" w:eastAsia="標楷體" w:hAnsi="Times New Roman" w:cs="Times New Roman"/>
-        </w:rPr>
-        <w:t>給乘客的訊息</w:t>
-      </w:r>
-      <w:r>
-        <w:rPr>
-          <w:rFonts w:ascii="Times New Roman" w:eastAsia="標楷體" w:hAnsi="Times New Roman" w:cs="Times New Roman"/>
-        </w:rPr>
-        <w:t xml:space="preserve">: </w:t>
-      </w:r>
-      <w:r>
-        <w:rPr>
-          <w:rFonts w:ascii="Times New Roman" w:eastAsia="標楷體" w:hAnsi="Times New Roman" w:cs="Times New Roman"/>
-        </w:rPr>
-        <w:t>司機路徑</w:t>
-      </w:r>
-      <w:r>
-        <w:rPr>
-          <w:rFonts w:ascii="Times New Roman" w:eastAsia="標楷體" w:hAnsi="Times New Roman" w:cs="Times New Roman"/>
-        </w:rPr>
-        <w:sym w:font="Wingdings" w:char="F0DF"/>
+      <w:r>
+        <w:rPr>
+          <w:rFonts w:ascii="Times New Roman" w:eastAsia="標楷體" w:hAnsi="Times New Roman" w:cs="Times New Roman"/>
+        </w:rPr>
+        <w:t>依共乘路徑比例排序，</w:t>
+      </w:r>
+      <w:r>
+        <w:rPr>
+          <w:rFonts w:ascii="Times New Roman" w:eastAsia="標楷體" w:hAnsi="Times New Roman" w:cs="Times New Roman" w:hint="eastAsia"/>
+        </w:rPr>
+        <w:t>將比對結果</w:t>
       </w:r>
       <w:bookmarkStart w:id="0" w:name="_GoBack"/>
       <w:bookmarkEnd w:id="0"/>
@@ -270,6 +222,49 @@
         <w:rPr>
           <w:rFonts w:ascii="Times New Roman" w:eastAsia="標楷體" w:hAnsi="Times New Roman" w:cs="Times New Roman"/>
         </w:rPr>
+        <w:t>給乘客</w:t>
+      </w:r>
+    </w:p>
+    <w:p>
+      <w:pPr>
+        <w:rPr>
+          <w:rFonts w:ascii="Times New Roman" w:eastAsia="標楷體" w:hAnsi="Times New Roman" w:cs="Times New Roman"/>
+        </w:rPr>
+      </w:pPr>
+      <w:r>
+        <w:rPr>
+          <w:rFonts w:ascii="Times New Roman" w:eastAsia="標楷體" w:hAnsi="Times New Roman" w:cs="Times New Roman"/>
+        </w:rPr>
+        <w:t>(</w:t>
+      </w:r>
+      <w:r>
+        <w:rPr>
+          <w:rFonts w:ascii="Times New Roman" w:eastAsia="標楷體" w:hAnsi="Times New Roman" w:cs="Times New Roman"/>
+        </w:rPr>
+        <w:t>給乘客的訊息</w:t>
+      </w:r>
+      <w:r>
+        <w:rPr>
+          <w:rFonts w:ascii="Times New Roman" w:eastAsia="標楷體" w:hAnsi="Times New Roman" w:cs="Times New Roman"/>
+        </w:rPr>
+        <w:t xml:space="preserve">: </w:t>
+      </w:r>
+      <w:r>
+        <w:rPr>
+          <w:rFonts w:ascii="Times New Roman" w:eastAsia="標楷體" w:hAnsi="Times New Roman" w:cs="Times New Roman"/>
+        </w:rPr>
+        <w:t>司機路徑</w:t>
+      </w:r>
+      <w:r>
+        <w:rPr>
+          <w:rFonts w:ascii="Times New Roman" w:eastAsia="標楷體" w:hAnsi="Times New Roman" w:cs="Times New Roman"/>
+        </w:rPr>
+        <w:sym w:font="Wingdings" w:char="F0DF"/>
+      </w:r>
+      <w:r>
+        <w:rPr>
+          <w:rFonts w:ascii="Times New Roman" w:eastAsia="標楷體" w:hAnsi="Times New Roman" w:cs="Times New Roman"/>
+        </w:rPr>
         <w:t>用地圖顯示、等待時</w:t>
       </w:r>
       <w:r>
@@ -345,13 +340,7 @@
         <w:rPr>
           <w:rFonts w:ascii="Times New Roman" w:eastAsia="標楷體" w:hAnsi="Times New Roman" w:cs="Times New Roman"/>
         </w:rPr>
-        <w:t>用地圖顯示</w:t>
-      </w:r>
-      <w:r>
-        <w:rPr>
-          <w:rFonts w:ascii="Times New Roman" w:eastAsia="標楷體" w:hAnsi="Times New Roman" w:cs="Times New Roman"/>
-        </w:rPr>
-        <w:t>、需停下等待的時間</w:t>
+        <w:t>用地圖顯示、需停下等待的時間</w:t>
       </w:r>
       <w:r>
         <w:rPr>

</xml_diff>